<commit_message>
Modified file content in read me file
</commit_message>
<xml_diff>
--- a/Note-deliverable-3.docx
+++ b/Note-deliverable-3.docx
@@ -18,48 +18,48 @@
           <w:sz w:val="40"/>
           <w:szCs w:val="40"/>
         </w:rPr>
-        <w:t>Entire source code is in the folder ‘</w:t>
-      </w:r>
-      <w:proofErr w:type="spellStart"/>
-      <w:r>
+        <w:t>Entire source code is in the folder ‘Ehealth’.</w:t>
+      </w:r>
+    </w:p>
+    <w:p>
+      <w:pPr>
         <w:rPr>
           <w:rFonts w:ascii="Calibri" w:hAnsi="Calibri"/>
           <w:b/>
           <w:sz w:val="40"/>
           <w:szCs w:val="40"/>
         </w:rPr>
-        <w:t>Ehealth</w:t>
-      </w:r>
-      <w:proofErr w:type="spellEnd"/>
-      <w:r>
+      </w:pPr>
+    </w:p>
+    <w:p>
+      <w:pPr>
         <w:rPr>
           <w:rFonts w:ascii="Calibri" w:hAnsi="Calibri"/>
           <w:b/>
           <w:sz w:val="40"/>
           <w:szCs w:val="40"/>
         </w:rPr>
-        <w:t>’.</w:t>
-      </w:r>
-    </w:p>
-    <w:p>
-      <w:pPr>
+      </w:pPr>
+      <w:r>
         <w:rPr>
           <w:rFonts w:ascii="Calibri" w:hAnsi="Calibri"/>
           <w:b/>
           <w:sz w:val="40"/>
           <w:szCs w:val="40"/>
         </w:rPr>
-      </w:pPr>
-    </w:p>
-    <w:p>
-      <w:pPr>
+        <w:t>Inspection-code-ULTRON</w:t>
+      </w:r>
+      <w:r>
         <w:rPr>
           <w:rFonts w:ascii="Calibri" w:hAnsi="Calibri"/>
           <w:b/>
           <w:sz w:val="40"/>
           <w:szCs w:val="40"/>
         </w:rPr>
-      </w:pPr>
+        <w:t>.docx</w:t>
+      </w:r>
+      <w:bookmarkStart w:id="0" w:name="_GoBack"/>
+      <w:bookmarkEnd w:id="0"/>
       <w:r>
         <w:rPr>
           <w:rFonts w:ascii="Calibri" w:hAnsi="Calibri"/>
@@ -67,10 +67,8 @@
           <w:sz w:val="40"/>
           <w:szCs w:val="40"/>
         </w:rPr>
-        <w:t>Inspection-code-ULTRON has the code for the core functionalities in our project ‘E Health Care’.</w:t>
-      </w:r>
-      <w:bookmarkStart w:id="0" w:name="_GoBack"/>
-      <w:bookmarkEnd w:id="0"/>
+        <w:t xml:space="preserve"> has the code for the core functionalities in our project ‘E Health Care’.</w:t>
+      </w:r>
     </w:p>
     <w:p>
       <w:pPr>
@@ -129,25 +127,7 @@
           <w:sz w:val="32"/>
           <w:szCs w:val="32"/>
         </w:rPr>
-        <w:t>Download ‘</w:t>
-      </w:r>
-      <w:proofErr w:type="spellStart"/>
-      <w:r>
-        <w:rPr>
-          <w:rFonts w:ascii="Calibri" w:hAnsi="Calibri"/>
-          <w:sz w:val="32"/>
-          <w:szCs w:val="32"/>
-        </w:rPr>
-        <w:t>Ehealth</w:t>
-      </w:r>
-      <w:proofErr w:type="spellEnd"/>
-      <w:r>
-        <w:rPr>
-          <w:rFonts w:ascii="Calibri" w:hAnsi="Calibri"/>
-          <w:sz w:val="32"/>
-          <w:szCs w:val="32"/>
-        </w:rPr>
-        <w:t xml:space="preserve">’ folder from GIT repository. </w:t>
+        <w:t xml:space="preserve">Download ‘Ehealth’ folder from GIT repository. </w:t>
       </w:r>
     </w:p>
     <w:p>
@@ -257,97 +237,39 @@
           <w:szCs w:val="32"/>
         </w:rPr>
       </w:pPr>
-      <w:proofErr w:type="spellStart"/>
-      <w:proofErr w:type="gramStart"/>
-      <w:r>
-        <w:rPr>
-          <w:rFonts w:ascii="Calibri" w:hAnsi="Calibri"/>
-          <w:sz w:val="32"/>
-          <w:szCs w:val="32"/>
-        </w:rPr>
-        <w:t>localhost:portnumber</w:t>
-      </w:r>
-      <w:proofErr w:type="spellEnd"/>
-      <w:proofErr w:type="gramEnd"/>
-      <w:r>
-        <w:rPr>
-          <w:rFonts w:ascii="Calibri" w:hAnsi="Calibri"/>
-          <w:sz w:val="32"/>
-          <w:szCs w:val="32"/>
-        </w:rPr>
-        <w:t>/</w:t>
-      </w:r>
-      <w:proofErr w:type="spellStart"/>
-      <w:r>
-        <w:rPr>
-          <w:rFonts w:ascii="Calibri" w:hAnsi="Calibri"/>
-          <w:sz w:val="32"/>
-          <w:szCs w:val="32"/>
-        </w:rPr>
-        <w:t>Ehealth</w:t>
-      </w:r>
-      <w:proofErr w:type="spellEnd"/>
-    </w:p>
-    <w:p>
-      <w:pPr>
-        <w:rPr>
-          <w:rFonts w:ascii="Calibri" w:hAnsi="Calibri"/>
-          <w:sz w:val="32"/>
-          <w:szCs w:val="32"/>
-        </w:rPr>
-      </w:pPr>
-    </w:p>
-    <w:p>
-      <w:pPr>
-        <w:rPr>
-          <w:rFonts w:ascii="Calibri" w:hAnsi="Calibri"/>
-          <w:sz w:val="32"/>
-          <w:szCs w:val="32"/>
-        </w:rPr>
-      </w:pPr>
-      <w:r>
-        <w:rPr>
-          <w:rFonts w:ascii="Calibri" w:hAnsi="Calibri"/>
-          <w:sz w:val="32"/>
-          <w:szCs w:val="32"/>
-        </w:rPr>
-        <w:t>Example:  localhost</w:t>
-      </w:r>
-      <w:proofErr w:type="gramStart"/>
-      <w:r>
-        <w:rPr>
-          <w:rFonts w:ascii="Calibri" w:hAnsi="Calibri"/>
-          <w:sz w:val="32"/>
-          <w:szCs w:val="32"/>
-        </w:rPr>
-        <w:t>:9999</w:t>
-      </w:r>
-      <w:proofErr w:type="gramEnd"/>
-      <w:r>
-        <w:rPr>
-          <w:rFonts w:ascii="Calibri" w:hAnsi="Calibri"/>
-          <w:sz w:val="32"/>
-          <w:szCs w:val="32"/>
-        </w:rPr>
-        <w:t>/</w:t>
-      </w:r>
-      <w:proofErr w:type="spellStart"/>
-      <w:r>
-        <w:rPr>
-          <w:rFonts w:ascii="Calibri" w:hAnsi="Calibri"/>
-          <w:sz w:val="32"/>
-          <w:szCs w:val="32"/>
-        </w:rPr>
-        <w:t>Ehealth</w:t>
-      </w:r>
-      <w:proofErr w:type="spellEnd"/>
-      <w:r>
-        <w:rPr>
-          <w:rFonts w:ascii="Calibri" w:hAnsi="Calibri"/>
-          <w:sz w:val="32"/>
-          <w:szCs w:val="32"/>
-        </w:rPr>
-        <w:t xml:space="preserve"> </w:t>
+      <w:r>
+        <w:rPr>
+          <w:rFonts w:ascii="Calibri" w:hAnsi="Calibri"/>
+          <w:sz w:val="32"/>
+          <w:szCs w:val="32"/>
+        </w:rPr>
+        <w:t>localhost:portnumber/Ehealth</w:t>
+      </w:r>
+    </w:p>
+    <w:p>
+      <w:pPr>
+        <w:rPr>
+          <w:rFonts w:ascii="Calibri" w:hAnsi="Calibri"/>
+          <w:sz w:val="32"/>
+          <w:szCs w:val="32"/>
+        </w:rPr>
+      </w:pPr>
+    </w:p>
+    <w:p>
+      <w:pPr>
+        <w:rPr>
+          <w:rFonts w:ascii="Calibri" w:hAnsi="Calibri"/>
+          <w:sz w:val="32"/>
+          <w:szCs w:val="32"/>
+        </w:rPr>
+      </w:pPr>
+      <w:r>
+        <w:rPr>
+          <w:rFonts w:ascii="Calibri" w:hAnsi="Calibri"/>
+          <w:sz w:val="32"/>
+          <w:szCs w:val="32"/>
+        </w:rPr>
+        <w:t xml:space="preserve">Example:  localhost:9999/Ehealth </w:t>
       </w:r>
     </w:p>
     <w:p>

</xml_diff>